<commit_message>
feat : first iteration, user stories and DUC : DUC First version
</commit_message>
<xml_diff>
--- a/EventStorming.docx
+++ b/EventStorming.docx
@@ -18,15 +18,7 @@
           <w:sz w:val="32"/>
           <w:szCs w:val="32"/>
         </w:rPr>
-        <w:t>S</w:t>
-      </w:r>
-      <w:r>
-        <w:rPr>
-          <w:color w:val="4472C4" w:themeColor="accent1"/>
-          <w:sz w:val="32"/>
-          <w:szCs w:val="32"/>
-        </w:rPr>
-        <w:t>’inscrire</w:t>
+        <w:t>S’inscrire</w:t>
       </w:r>
     </w:p>
     <w:tbl>
@@ -1577,51 +1569,24 @@
           </w:p>
           <w:p>
             <w:pPr>
-              <w:spacing w:after="120"/>
-              <w:rPr>
-                <w:color w:val="000000" w:themeColor="text1"/>
-                <w:sz w:val="24"/>
-                <w:szCs w:val="24"/>
-              </w:rPr>
-            </w:pPr>
-            <w:r>
-              <w:rPr>
-                <w:color w:val="000000" w:themeColor="text1"/>
-                <w:sz w:val="24"/>
-                <w:szCs w:val="24"/>
-              </w:rPr>
+              <w:pStyle w:val="Titre1"/>
+            </w:pPr>
+            <w:r>
               <w:t>« </w:t>
             </w:r>
             <w:r>
-              <w:rPr>
-                <w:color w:val="000000" w:themeColor="text1"/>
-                <w:sz w:val="24"/>
-                <w:szCs w:val="24"/>
-              </w:rPr>
-              <w:t>recevoir des rappels si cela fait</w:t>
-            </w:r>
-            <w:r>
-              <w:rPr>
-                <w:color w:val="000000" w:themeColor="text1"/>
-                <w:sz w:val="24"/>
-                <w:szCs w:val="24"/>
-              </w:rPr>
+              <w:t>Recevoir</w:t>
+            </w:r>
+            <w:r>
+              <w:t xml:space="preserve"> des rappels si cela fait</w:t>
+            </w:r>
+            <w:r>
               <w:t xml:space="preserve"> </w:t>
             </w:r>
             <w:r>
-              <w:rPr>
-                <w:color w:val="000000" w:themeColor="text1"/>
-                <w:sz w:val="24"/>
-                <w:szCs w:val="24"/>
-              </w:rPr>
               <w:t>longtemps que nous n’avons pas eu de session de mentorat.</w:t>
             </w:r>
             <w:r>
-              <w:rPr>
-                <w:color w:val="000000" w:themeColor="text1"/>
-                <w:sz w:val="24"/>
-                <w:szCs w:val="24"/>
-              </w:rPr>
               <w:t> »</w:t>
             </w:r>
           </w:p>
@@ -1746,13 +1711,23 @@
               </w:rPr>
               <w:t>« </w:t>
             </w:r>
-            <w:r>
-              <w:rPr>
-                <w:color w:val="000000" w:themeColor="text1"/>
-                <w:sz w:val="24"/>
-                <w:szCs w:val="24"/>
-              </w:rPr>
-              <w:t>un journal de bord. Ça nous permettrait d’avoir un endroit</w:t>
+            <w:proofErr w:type="gramStart"/>
+            <w:r>
+              <w:rPr>
+                <w:color w:val="000000" w:themeColor="text1"/>
+                <w:sz w:val="24"/>
+                <w:szCs w:val="24"/>
+              </w:rPr>
+              <w:t>un</w:t>
+            </w:r>
+            <w:proofErr w:type="gramEnd"/>
+            <w:r>
+              <w:rPr>
+                <w:color w:val="000000" w:themeColor="text1"/>
+                <w:sz w:val="24"/>
+                <w:szCs w:val="24"/>
+              </w:rPr>
+              <w:t xml:space="preserve"> journal de bord. Ça nous permettrait d’avoir un endroit</w:t>
             </w:r>
             <w:r>
               <w:rPr>
@@ -1854,6 +1829,7 @@
                 <w:sz w:val="24"/>
                 <w:szCs w:val="24"/>
               </w:rPr>
+              <w:lastRenderedPageBreak/>
               <w:t xml:space="preserve">Scénario d’utilisation : </w:t>
             </w:r>
             <w:r>
@@ -1888,7 +1864,6 @@
                 <w:sz w:val="24"/>
                 <w:szCs w:val="24"/>
               </w:rPr>
-              <w:lastRenderedPageBreak/>
               <w:t xml:space="preserve">Finalité : </w:t>
             </w:r>
             <w:r>
@@ -2078,7 +2053,15 @@
           <w:sz w:val="32"/>
           <w:szCs w:val="32"/>
         </w:rPr>
-        <w:t>Prendre/Montrer des notes</w:t>
+        <w:t>Utiliser carnet</w:t>
+      </w:r>
+      <w:r>
+        <w:rPr>
+          <w:color w:val="4472C4" w:themeColor="accent1"/>
+          <w:sz w:val="32"/>
+          <w:szCs w:val="32"/>
+        </w:rPr>
+        <w:t xml:space="preserve"> de notes</w:t>
       </w:r>
     </w:p>
     <w:tbl>
@@ -2411,13 +2394,23 @@
                 <w:szCs w:val="24"/>
               </w:rPr>
             </w:pPr>
-            <w:r>
-              <w:rPr>
-                <w:color w:val="000000" w:themeColor="text1"/>
-                <w:sz w:val="24"/>
-                <w:szCs w:val="24"/>
-              </w:rPr>
-              <w:t xml:space="preserve">mails, Skype, et aussi </w:t>
+            <w:proofErr w:type="gramStart"/>
+            <w:r>
+              <w:rPr>
+                <w:color w:val="000000" w:themeColor="text1"/>
+                <w:sz w:val="24"/>
+                <w:szCs w:val="24"/>
+              </w:rPr>
+              <w:t>mails</w:t>
+            </w:r>
+            <w:proofErr w:type="gramEnd"/>
+            <w:r>
+              <w:rPr>
+                <w:color w:val="000000" w:themeColor="text1"/>
+                <w:sz w:val="24"/>
+                <w:szCs w:val="24"/>
+              </w:rPr>
+              <w:t xml:space="preserve">, Skype, et aussi </w:t>
             </w:r>
             <w:proofErr w:type="spellStart"/>
             <w:r>
@@ -2865,7 +2858,6 @@
                 <w:sz w:val="24"/>
                 <w:szCs w:val="24"/>
               </w:rPr>
-              <w:lastRenderedPageBreak/>
               <w:t xml:space="preserve">Système : </w:t>
             </w:r>
             <w:r>
@@ -3183,13 +3175,23 @@
                 <w:szCs w:val="24"/>
               </w:rPr>
             </w:pPr>
-            <w:r>
-              <w:rPr>
-                <w:color w:val="000000" w:themeColor="text1"/>
-                <w:sz w:val="24"/>
-                <w:szCs w:val="24"/>
-              </w:rPr>
-              <w:t xml:space="preserve">«aide à </w:t>
+            <w:proofErr w:type="gramStart"/>
+            <w:r>
+              <w:rPr>
+                <w:color w:val="000000" w:themeColor="text1"/>
+                <w:sz w:val="24"/>
+                <w:szCs w:val="24"/>
+              </w:rPr>
+              <w:t>«aide</w:t>
+            </w:r>
+            <w:proofErr w:type="gramEnd"/>
+            <w:r>
+              <w:rPr>
+                <w:color w:val="000000" w:themeColor="text1"/>
+                <w:sz w:val="24"/>
+                <w:szCs w:val="24"/>
+              </w:rPr>
+              <w:t xml:space="preserve"> à </w:t>
             </w:r>
             <w:r>
               <w:rPr>
@@ -3947,6 +3949,27 @@
     <w:qFormat/>
     <w:rsid w:val="003C6F75"/>
   </w:style>
+  <w:style w:type="paragraph" w:styleId="Titre1">
+    <w:name w:val="heading 1"/>
+    <w:basedOn w:val="Normal"/>
+    <w:next w:val="Normal"/>
+    <w:link w:val="Titre1Car"/>
+    <w:uiPriority w:val="9"/>
+    <w:qFormat/>
+    <w:rsid w:val="0029597D"/>
+    <w:pPr>
+      <w:keepNext/>
+      <w:keepLines/>
+      <w:spacing w:before="240" w:after="0"/>
+      <w:outlineLvl w:val="0"/>
+    </w:pPr>
+    <w:rPr>
+      <w:rFonts w:asciiTheme="majorHAnsi" w:eastAsiaTheme="majorEastAsia" w:hAnsiTheme="majorHAnsi" w:cstheme="majorBidi"/>
+      <w:color w:val="2F5496" w:themeColor="accent1" w:themeShade="BF"/>
+      <w:sz w:val="32"/>
+      <w:szCs w:val="32"/>
+    </w:rPr>
+  </w:style>
   <w:style w:type="character" w:default="1" w:styleId="Policepardfaut">
     <w:name w:val="Default Paragraph Font"/>
     <w:uiPriority w:val="1"/>
@@ -3992,6 +4015,19 @@
         <w:insideV w:val="single" w:sz="4" w:space="0" w:color="auto"/>
       </w:tblBorders>
     </w:tblPr>
+  </w:style>
+  <w:style w:type="character" w:customStyle="1" w:styleId="Titre1Car">
+    <w:name w:val="Titre 1 Car"/>
+    <w:basedOn w:val="Policepardfaut"/>
+    <w:link w:val="Titre1"/>
+    <w:uiPriority w:val="9"/>
+    <w:rsid w:val="0029597D"/>
+    <w:rPr>
+      <w:rFonts w:asciiTheme="majorHAnsi" w:eastAsiaTheme="majorEastAsia" w:hAnsiTheme="majorHAnsi" w:cstheme="majorBidi"/>
+      <w:color w:val="2F5496" w:themeColor="accent1" w:themeShade="BF"/>
+      <w:sz w:val="32"/>
+      <w:szCs w:val="32"/>
+    </w:rPr>
   </w:style>
 </w:styles>
 </file>

</xml_diff>